<commit_message>
Question answers are randomized
</commit_message>
<xml_diff>
--- a/Project/doc/Documentatie Sam/MeCity feedback.docx
+++ b/Project/doc/Documentatie Sam/MeCity feedback.docx
@@ -12,21 +12,12 @@
     </w:p>
     <w:p>
       <w:r>
-        <w:t>Het is nog steeds zeer aangeraden om het spel te spelen met een resolutie van 1920 x 1080</w:t>
-      </w:r>
-      <w:r>
-        <w:t>, maar mag altijd getest worden in andere resoluties.</w:t>
-      </w:r>
-    </w:p>
-    <w:p>
-      <w:r>
-        <w:t>Om snel te navigeren naar de producer level kan je best naar ‘levels’ gaan en dan direct op de knop producer level klikken</w:t>
-      </w:r>
-      <w:r>
-        <w:t>.</w:t>
-      </w:r>
-    </w:p>
-    <w:p>
+        <w:t>Het spel zou speelbaar moeten zijn in alle resoluties, maar indien er nog een canvas is dat niet goed is aangepast, mag dit uiteraard altijd vermeld worden.</w:t>
+      </w:r>
+    </w:p>
+    <w:p>
+      <w:bookmarkStart w:id="0" w:name="_GoBack"/>
+      <w:bookmarkEnd w:id="0"/>
       <w:r>
         <w:t>In de producer level kan je volgende zaken uitvoeren om het testen te vergemakkelijken.</w:t>
       </w:r>
@@ -35,27 +26,35 @@
       <w:r>
         <w:t>Op ‘i’ drukken genereerd een weather event</w:t>
       </w:r>
-    </w:p>
-    <w:p>
-      <w:r>
-        <w:t>Op ‘o’ drukken genereerd een contract pop-up</w:t>
-      </w:r>
-    </w:p>
-    <w:p>
-      <w:r>
-        <w:t>Op ‘p’ drukken genereerd een quiz pop-up</w:t>
-      </w:r>
-    </w:p>
-    <w:p/>
+      <w:r>
+        <w:t xml:space="preserve"> (enkel op producer level)</w:t>
+      </w:r>
+    </w:p>
+    <w:p>
+      <w:r>
+        <w:t>Op ‘o’ drukken genereerd een contract</w:t>
+      </w:r>
+      <w:r>
+        <w:t>/probleem</w:t>
+      </w:r>
+      <w:r>
+        <w:t xml:space="preserve"> pop-up</w:t>
+      </w:r>
+      <w:r>
+        <w:t xml:space="preserve"> (producer/DGO)</w:t>
+      </w:r>
+    </w:p>
+    <w:p>
+      <w:r>
+        <w:t>Op ‘p’ drukken genereerd een quiz pop</w:t>
+      </w:r>
+    </w:p>
     <w:p>
       <w:pPr>
         <w:pStyle w:val="Heading1"/>
       </w:pPr>
       <w:r>
-        <w:t>Producer level</w:t>
-      </w:r>
-      <w:r>
-        <w:t xml:space="preserve"> feedback</w:t>
+        <w:t>feedback</w:t>
       </w:r>
     </w:p>
     <w:p>
@@ -173,8 +172,6 @@
       <w:r>
         <w:t>Extra feedback:</w:t>
       </w:r>
-      <w:bookmarkStart w:id="0" w:name="_GoBack"/>
-      <w:bookmarkEnd w:id="0"/>
     </w:p>
     <w:p>
       <w:pPr>
@@ -374,20 +371,12 @@
     </w:p>
     <w:p>
       <w:pPr>
-        <w:pStyle w:val="ListParagraph"/>
-        <w:ind w:left="1440"/>
-      </w:pPr>
-    </w:p>
-    <w:p>
-      <w:pPr>
         <w:pStyle w:val="Heading2"/>
       </w:pPr>
       <w:r>
-        <w:lastRenderedPageBreak/>
         <w:t>Andere feedback</w:t>
       </w:r>
     </w:p>
-    <w:p/>
     <w:p>
       <w:pPr>
         <w:pStyle w:val="Heading2"/>

</xml_diff>